<commit_message>
continued writing Chapter 1
</commit_message>
<xml_diff>
--- a/consequencesOfInstability.docx
+++ b/consequencesOfInstability.docx
@@ -16571,6 +16571,8 @@
         <w:lastRenderedPageBreak/>
         <w:t>Who Is Afraid of Political Instability?</w:t>
       </w:r>
+      <w:bookmarkStart w:id="0" w:name="_GoBack"/>
+      <w:bookmarkEnd w:id="0"/>
     </w:p>
     <w:tbl>
       <w:tblPr>
@@ -17129,8 +17131,6 @@
           <w:szCs w:val="24"/>
         </w:rPr>
       </w:pPr>
-      <w:bookmarkStart w:id="0" w:name="_GoBack"/>
-      <w:bookmarkEnd w:id="0"/>
     </w:p>
     <w:sectPr>
       <w:pgSz w:w="12240" w:h="15840"/>
@@ -17827,6 +17827,33 @@
       <w:szCs w:val="24"/>
     </w:rPr>
   </w:style>
+  <w:style w:type="paragraph" w:styleId="BalloonText">
+    <w:name w:val="Balloon Text"/>
+    <w:basedOn w:val="Normal"/>
+    <w:link w:val="BalloonTextChar"/>
+    <w:uiPriority w:val="99"/>
+    <w:semiHidden/>
+    <w:unhideWhenUsed/>
+    <w:rsid w:val="00584283"/>
+    <w:rPr>
+      <w:rFonts w:ascii="Segoe UI" w:hAnsi="Segoe UI" w:cs="Segoe UI"/>
+      <w:sz w:val="18"/>
+      <w:szCs w:val="18"/>
+    </w:rPr>
+  </w:style>
+  <w:style w:type="character" w:customStyle="1" w:styleId="BalloonTextChar">
+    <w:name w:val="Balloon Text Char"/>
+    <w:basedOn w:val="DefaultParagraphFont"/>
+    <w:link w:val="BalloonText"/>
+    <w:uiPriority w:val="99"/>
+    <w:semiHidden/>
+    <w:rsid w:val="00584283"/>
+    <w:rPr>
+      <w:rFonts w:ascii="Segoe UI" w:hAnsi="Segoe UI" w:cs="Segoe UI"/>
+      <w:sz w:val="18"/>
+      <w:szCs w:val="18"/>
+    </w:rPr>
+  </w:style>
 </w:styles>
 </file>
 

</xml_diff>